<commit_message>
Updated app name and assembly names.  Documentation also updated.
</commit_message>
<xml_diff>
--- a/NameGenerator/FantasyPlaceNameGenerator.docx
+++ b/NameGenerator/FantasyPlaceNameGenerator.docx
@@ -6,35 +6,32 @@
       <w:pPr>
         <w:pStyle w:val="Title"/>
       </w:pPr>
-      <w:r>
-        <w:t>Fantasy Place Name Generator</w:t>
-      </w:r>
-    </w:p>
+      <w:proofErr w:type="spellStart"/>
+      <w:r>
+        <w:t>Krager’s</w:t>
+      </w:r>
+      <w:proofErr w:type="spellEnd"/>
+      <w:r>
+        <w:t xml:space="preserve"> </w:t>
+      </w:r>
+      <w:r>
+        <w:t>Place Name Generator</w:t>
+      </w:r>
+    </w:p>
+    <w:p/>
     <w:p>
       <w:pPr>
-        <w:pStyle w:val="Subtitle"/>
+        <w:pStyle w:val="Title"/>
       </w:pPr>
-      <w:r>
-        <w:t xml:space="preserve">By </w:t>
-      </w:r>
-      <w:proofErr w:type="spellStart"/>
-      <w:r>
-        <w:t>SolidSnark</w:t>
-      </w:r>
-      <w:proofErr w:type="spellEnd"/>
-    </w:p>
-    <w:p/>
-    <w:p/>
-    <w:p>
       <w:r>
         <w:rPr>
           <w:noProof/>
         </w:rPr>
         <w:drawing>
-          <wp:inline distT="0" distB="0" distL="0" distR="0" wp14:anchorId="19DE8749" wp14:editId="58E5DC2A">
+          <wp:inline distT="0" distB="0" distL="0" distR="0" wp14:anchorId="6D2CCF18" wp14:editId="0E4C0E31">
             <wp:extent cx="5943600" cy="4793615"/>
             <wp:effectExtent l="0" t="0" r="0" b="6985"/>
-            <wp:docPr id="1" name="Picture 1"/>
+            <wp:docPr id="2" name="Picture 2"/>
             <wp:cNvGraphicFramePr>
               <a:graphicFrameLocks xmlns:a="http://schemas.openxmlformats.org/drawingml/2006/main" noChangeAspect="1"/>
             </wp:cNvGraphicFramePr>
@@ -66,14 +63,18 @@
           </wp:inline>
         </w:drawing>
       </w:r>
-    </w:p>
-    <w:p>
       <w:r>
         <w:br w:type="page"/>
       </w:r>
     </w:p>
     <w:sdt>
       <w:sdtPr>
+        <w:rPr>
+          <w:rFonts w:asciiTheme="minorHAnsi" w:eastAsiaTheme="minorHAnsi" w:hAnsiTheme="minorHAnsi" w:cstheme="minorBidi"/>
+          <w:color w:val="auto"/>
+          <w:sz w:val="22"/>
+          <w:szCs w:val="22"/>
+        </w:rPr>
         <w:id w:val="-23949075"/>
         <w:docPartObj>
           <w:docPartGallery w:val="Table of Contents"/>
@@ -82,13 +83,9 @@
       </w:sdtPr>
       <w:sdtEndPr>
         <w:rPr>
-          <w:rFonts w:asciiTheme="minorHAnsi" w:eastAsiaTheme="minorHAnsi" w:hAnsiTheme="minorHAnsi" w:cstheme="minorBidi"/>
           <w:b/>
           <w:bCs/>
           <w:noProof/>
-          <w:color w:val="auto"/>
-          <w:sz w:val="22"/>
-          <w:szCs w:val="22"/>
         </w:rPr>
       </w:sdtEndPr>
       <w:sdtContent>
@@ -107,6 +104,7 @@
               <w:tab w:val="right" w:leader="dot" w:pos="9350"/>
             </w:tabs>
             <w:rPr>
+              <w:rFonts w:eastAsiaTheme="minorEastAsia"/>
               <w:noProof/>
             </w:rPr>
           </w:pPr>
@@ -119,7 +117,7 @@
           <w:r>
             <w:fldChar w:fldCharType="separate"/>
           </w:r>
-          <w:hyperlink w:anchor="_Toc49494267" w:history="1">
+          <w:hyperlink w:anchor="_Toc64656905" w:history="1">
             <w:r>
               <w:rPr>
                 <w:rStyle w:val="Hyperlink"/>
@@ -146,7 +144,7 @@
                 <w:noProof/>
                 <w:webHidden/>
               </w:rPr>
-              <w:instrText xml:space="preserve"> PAGEREF _Toc49494267 \h </w:instrText>
+              <w:instrText xml:space="preserve"> PAGEREF _Toc64656905 \h </w:instrText>
             </w:r>
             <w:r>
               <w:rPr>
@@ -167,6 +165,351 @@
                 <w:webHidden/>
               </w:rPr>
               <w:t>2</w:t>
+            </w:r>
+            <w:r>
+              <w:rPr>
+                <w:noProof/>
+                <w:webHidden/>
+              </w:rPr>
+              <w:fldChar w:fldCharType="end"/>
+            </w:r>
+          </w:hyperlink>
+        </w:p>
+        <w:p>
+          <w:pPr>
+            <w:pStyle w:val="TOC1"/>
+            <w:tabs>
+              <w:tab w:val="right" w:leader="dot" w:pos="9350"/>
+            </w:tabs>
+            <w:rPr>
+              <w:rFonts w:eastAsiaTheme="minorEastAsia"/>
+              <w:noProof/>
+            </w:rPr>
+          </w:pPr>
+          <w:hyperlink w:anchor="_Toc64656906" w:history="1">
+            <w:r>
+              <w:rPr>
+                <w:rStyle w:val="Hyperlink"/>
+                <w:noProof/>
+              </w:rPr>
+              <w:t>Installation</w:t>
+            </w:r>
+            <w:r>
+              <w:rPr>
+                <w:noProof/>
+                <w:webHidden/>
+              </w:rPr>
+              <w:tab/>
+            </w:r>
+            <w:r>
+              <w:rPr>
+                <w:noProof/>
+                <w:webHidden/>
+              </w:rPr>
+              <w:fldChar w:fldCharType="begin"/>
+            </w:r>
+            <w:r>
+              <w:rPr>
+                <w:noProof/>
+                <w:webHidden/>
+              </w:rPr>
+              <w:instrText xml:space="preserve"> PAGEREF _Toc64656906 \h </w:instrText>
+            </w:r>
+            <w:r>
+              <w:rPr>
+                <w:noProof/>
+                <w:webHidden/>
+              </w:rPr>
+            </w:r>
+            <w:r>
+              <w:rPr>
+                <w:noProof/>
+                <w:webHidden/>
+              </w:rPr>
+              <w:fldChar w:fldCharType="separate"/>
+            </w:r>
+            <w:r>
+              <w:rPr>
+                <w:noProof/>
+                <w:webHidden/>
+              </w:rPr>
+              <w:t>2</w:t>
+            </w:r>
+            <w:r>
+              <w:rPr>
+                <w:noProof/>
+                <w:webHidden/>
+              </w:rPr>
+              <w:fldChar w:fldCharType="end"/>
+            </w:r>
+          </w:hyperlink>
+        </w:p>
+        <w:p>
+          <w:pPr>
+            <w:pStyle w:val="TOC1"/>
+            <w:tabs>
+              <w:tab w:val="right" w:leader="dot" w:pos="9350"/>
+            </w:tabs>
+            <w:rPr>
+              <w:rFonts w:eastAsiaTheme="minorEastAsia"/>
+              <w:noProof/>
+            </w:rPr>
+          </w:pPr>
+          <w:hyperlink w:anchor="_Toc64656907" w:history="1">
+            <w:r>
+              <w:rPr>
+                <w:rStyle w:val="Hyperlink"/>
+                <w:noProof/>
+              </w:rPr>
+              <w:t>Generating Names</w:t>
+            </w:r>
+            <w:r>
+              <w:rPr>
+                <w:noProof/>
+                <w:webHidden/>
+              </w:rPr>
+              <w:tab/>
+            </w:r>
+            <w:r>
+              <w:rPr>
+                <w:noProof/>
+                <w:webHidden/>
+              </w:rPr>
+              <w:fldChar w:fldCharType="begin"/>
+            </w:r>
+            <w:r>
+              <w:rPr>
+                <w:noProof/>
+                <w:webHidden/>
+              </w:rPr>
+              <w:instrText xml:space="preserve"> PAGEREF _Toc64656907 \h </w:instrText>
+            </w:r>
+            <w:r>
+              <w:rPr>
+                <w:noProof/>
+                <w:webHidden/>
+              </w:rPr>
+            </w:r>
+            <w:r>
+              <w:rPr>
+                <w:noProof/>
+                <w:webHidden/>
+              </w:rPr>
+              <w:fldChar w:fldCharType="separate"/>
+            </w:r>
+            <w:r>
+              <w:rPr>
+                <w:noProof/>
+                <w:webHidden/>
+              </w:rPr>
+              <w:t>2</w:t>
+            </w:r>
+            <w:r>
+              <w:rPr>
+                <w:noProof/>
+                <w:webHidden/>
+              </w:rPr>
+              <w:fldChar w:fldCharType="end"/>
+            </w:r>
+          </w:hyperlink>
+        </w:p>
+        <w:p>
+          <w:pPr>
+            <w:pStyle w:val="TOC1"/>
+            <w:tabs>
+              <w:tab w:val="right" w:leader="dot" w:pos="9350"/>
+            </w:tabs>
+            <w:rPr>
+              <w:rFonts w:eastAsiaTheme="minorEastAsia"/>
+              <w:noProof/>
+            </w:rPr>
+          </w:pPr>
+          <w:hyperlink w:anchor="_Toc64656908" w:history="1">
+            <w:r>
+              <w:rPr>
+                <w:rStyle w:val="Hyperlink"/>
+                <w:noProof/>
+              </w:rPr>
+              <w:t>Cultures</w:t>
+            </w:r>
+            <w:r>
+              <w:rPr>
+                <w:noProof/>
+                <w:webHidden/>
+              </w:rPr>
+              <w:tab/>
+            </w:r>
+            <w:r>
+              <w:rPr>
+                <w:noProof/>
+                <w:webHidden/>
+              </w:rPr>
+              <w:fldChar w:fldCharType="begin"/>
+            </w:r>
+            <w:r>
+              <w:rPr>
+                <w:noProof/>
+                <w:webHidden/>
+              </w:rPr>
+              <w:instrText xml:space="preserve"> PAGEREF _Toc64656908 \h </w:instrText>
+            </w:r>
+            <w:r>
+              <w:rPr>
+                <w:noProof/>
+                <w:webHidden/>
+              </w:rPr>
+            </w:r>
+            <w:r>
+              <w:rPr>
+                <w:noProof/>
+                <w:webHidden/>
+              </w:rPr>
+              <w:fldChar w:fldCharType="separate"/>
+            </w:r>
+            <w:r>
+              <w:rPr>
+                <w:noProof/>
+                <w:webHidden/>
+              </w:rPr>
+              <w:t>2</w:t>
+            </w:r>
+            <w:r>
+              <w:rPr>
+                <w:noProof/>
+                <w:webHidden/>
+              </w:rPr>
+              <w:fldChar w:fldCharType="end"/>
+            </w:r>
+          </w:hyperlink>
+        </w:p>
+        <w:p>
+          <w:pPr>
+            <w:pStyle w:val="TOC1"/>
+            <w:tabs>
+              <w:tab w:val="right" w:leader="dot" w:pos="9350"/>
+            </w:tabs>
+            <w:rPr>
+              <w:rFonts w:eastAsiaTheme="minorEastAsia"/>
+              <w:noProof/>
+            </w:rPr>
+          </w:pPr>
+          <w:hyperlink w:anchor="_Toc64656909" w:history="1">
+            <w:r>
+              <w:rPr>
+                <w:rStyle w:val="Hyperlink"/>
+                <w:noProof/>
+              </w:rPr>
+              <w:t>Saving Names to a Text File</w:t>
+            </w:r>
+            <w:r>
+              <w:rPr>
+                <w:noProof/>
+                <w:webHidden/>
+              </w:rPr>
+              <w:tab/>
+            </w:r>
+            <w:r>
+              <w:rPr>
+                <w:noProof/>
+                <w:webHidden/>
+              </w:rPr>
+              <w:fldChar w:fldCharType="begin"/>
+            </w:r>
+            <w:r>
+              <w:rPr>
+                <w:noProof/>
+                <w:webHidden/>
+              </w:rPr>
+              <w:instrText xml:space="preserve"> PAGEREF _Toc64656909 \h </w:instrText>
+            </w:r>
+            <w:r>
+              <w:rPr>
+                <w:noProof/>
+                <w:webHidden/>
+              </w:rPr>
+            </w:r>
+            <w:r>
+              <w:rPr>
+                <w:noProof/>
+                <w:webHidden/>
+              </w:rPr>
+              <w:fldChar w:fldCharType="separate"/>
+            </w:r>
+            <w:r>
+              <w:rPr>
+                <w:noProof/>
+                <w:webHidden/>
+              </w:rPr>
+              <w:t>2</w:t>
+            </w:r>
+            <w:r>
+              <w:rPr>
+                <w:noProof/>
+                <w:webHidden/>
+              </w:rPr>
+              <w:fldChar w:fldCharType="end"/>
+            </w:r>
+          </w:hyperlink>
+        </w:p>
+        <w:p>
+          <w:pPr>
+            <w:pStyle w:val="TOC1"/>
+            <w:tabs>
+              <w:tab w:val="right" w:leader="dot" w:pos="9350"/>
+            </w:tabs>
+            <w:rPr>
+              <w:rFonts w:eastAsiaTheme="minorEastAsia"/>
+              <w:noProof/>
+            </w:rPr>
+          </w:pPr>
+          <w:hyperlink w:anchor="_Toc64656910" w:history="1">
+            <w:r>
+              <w:rPr>
+                <w:rStyle w:val="Hyperlink"/>
+                <w:noProof/>
+              </w:rPr>
+              <w:t>Adding New Namebase Files</w:t>
+            </w:r>
+            <w:r>
+              <w:rPr>
+                <w:noProof/>
+                <w:webHidden/>
+              </w:rPr>
+              <w:tab/>
+            </w:r>
+            <w:r>
+              <w:rPr>
+                <w:noProof/>
+                <w:webHidden/>
+              </w:rPr>
+              <w:fldChar w:fldCharType="begin"/>
+            </w:r>
+            <w:r>
+              <w:rPr>
+                <w:noProof/>
+                <w:webHidden/>
+              </w:rPr>
+              <w:instrText xml:space="preserve"> PAGEREF _Toc64656910 \h </w:instrText>
+            </w:r>
+            <w:r>
+              <w:rPr>
+                <w:noProof/>
+                <w:webHidden/>
+              </w:rPr>
+            </w:r>
+            <w:r>
+              <w:rPr>
+                <w:noProof/>
+                <w:webHidden/>
+              </w:rPr>
+              <w:fldChar w:fldCharType="separate"/>
+            </w:r>
+            <w:r>
+              <w:rPr>
+                <w:noProof/>
+                <w:webHidden/>
+              </w:rPr>
+              <w:t>3</w:t>
             </w:r>
             <w:r>
               <w:rPr>
@@ -199,7 +542,7 @@
       <w:pPr>
         <w:pStyle w:val="Heading1"/>
       </w:pPr>
-      <w:bookmarkStart w:id="0" w:name="_Toc49494267"/>
+      <w:bookmarkStart w:id="0" w:name="_Toc64656905"/>
       <w:r>
         <w:lastRenderedPageBreak/>
         <w:t>Over</w:t>
@@ -213,12 +556,256 @@
     <w:p>
       <w:proofErr w:type="spellStart"/>
       <w:r>
-        <w:t>dsafadf</w:t>
+        <w:t>Krager’s</w:t>
       </w:r>
       <w:proofErr w:type="spellEnd"/>
-    </w:p>
+      <w:r>
+        <w:t xml:space="preserve"> Fantasy Place Name Generator (KFPNG) is a utility for generating random fantasy place names for gaming or map-making. </w:t>
+      </w:r>
+      <w:r>
+        <w:t xml:space="preserve">It uses lists of place names in various languages to </w:t>
+      </w:r>
+      <w:r>
+        <w:t xml:space="preserve">generate </w:t>
+      </w:r>
+      <w:r>
+        <w:t xml:space="preserve">random </w:t>
+      </w:r>
+      <w:r>
+        <w:t>names</w:t>
+      </w:r>
+      <w:r>
+        <w:t xml:space="preserve"> </w:t>
+      </w:r>
+      <w:r>
+        <w:t>that have a similar sound to the base language.</w:t>
+      </w:r>
+    </w:p>
+    <w:p>
+      <w:r>
+        <w:t xml:space="preserve">I based the name generation </w:t>
+      </w:r>
+      <w:r>
+        <w:t>logic</w:t>
+      </w:r>
+      <w:r>
+        <w:t xml:space="preserve"> </w:t>
+      </w:r>
+      <w:r>
+        <w:t xml:space="preserve">solely </w:t>
+      </w:r>
+      <w:r>
+        <w:t>on Azgaar’s</w:t>
+      </w:r>
+      <w:r>
+        <w:t xml:space="preserve"> </w:t>
+      </w:r>
+      <w:r>
+        <w:t>Fantasy Map Generator</w:t>
+      </w:r>
+      <w:r>
+        <w:t>, translating it from JavaScript to C#.</w:t>
+      </w:r>
+      <w:r>
+        <w:t xml:space="preserve"> (</w:t>
+      </w:r>
+      <w:hyperlink r:id="rId8" w:history="1">
+        <w:r>
+          <w:rPr>
+            <w:rStyle w:val="Hyperlink"/>
+          </w:rPr>
+          <w:t xml:space="preserve">GitHub - </w:t>
+        </w:r>
+        <w:proofErr w:type="spellStart"/>
+        <w:r>
+          <w:rPr>
+            <w:rStyle w:val="Hyperlink"/>
+          </w:rPr>
+          <w:t>Azgaar</w:t>
+        </w:r>
+        <w:proofErr w:type="spellEnd"/>
+        <w:r>
+          <w:rPr>
+            <w:rStyle w:val="Hyperlink"/>
+          </w:rPr>
+          <w:t>/Fantasy-Map-Generator</w:t>
+        </w:r>
+      </w:hyperlink>
+      <w:r>
+        <w:t xml:space="preserve">) </w:t>
+      </w:r>
+      <w:r>
+        <w:t>I built to so I coul</w:t>
+      </w:r>
+      <w:bookmarkStart w:id="1" w:name="_Hlk58934250"/>
+      <w:r>
+        <w:t>d</w:t>
+      </w:r>
+      <w:bookmarkEnd w:id="1"/>
+      <w:r>
+        <w:t xml:space="preserve"> leverage Azgaar’s name logic </w:t>
+      </w:r>
+      <w:r>
+        <w:t>for my Wonderdraft</w:t>
+      </w:r>
+      <w:r>
+        <w:t xml:space="preserve"> maps</w:t>
+      </w:r>
+      <w:r>
+        <w:t xml:space="preserve"> without having to pick names from random maps, with more control over generation to give a consistent feel to a particular fantasy culture</w:t>
+      </w:r>
+    </w:p>
+    <w:p>
+      <w:r>
+        <w:t>At a high level, it works by creating new random names from lists of place names in another language. It split these names up to form pseudo-syllables and then splices them back together randomly, in an order that makes sense.</w:t>
+      </w:r>
+    </w:p>
+    <w:p>
+      <w:r>
+        <w:t xml:space="preserve">KFPNG </w:t>
+      </w:r>
+      <w:r>
+        <w:t>supports the use of Azgaar’s language files, called</w:t>
+      </w:r>
+      <w:r>
+        <w:t xml:space="preserve"> “</w:t>
+      </w:r>
+      <w:r>
+        <w:t>namebases</w:t>
+      </w:r>
+      <w:r>
+        <w:t>”</w:t>
+      </w:r>
+      <w:r>
+        <w:t xml:space="preserve">, greatly extending </w:t>
+      </w:r>
+      <w:r>
+        <w:t>the range of options available.</w:t>
+      </w:r>
+      <w:r>
+        <w:t xml:space="preserve">  </w:t>
+      </w:r>
+    </w:p>
+    <w:p/>
+    <w:p>
+      <w:pPr>
+        <w:pStyle w:val="Heading1"/>
+      </w:pPr>
+      <w:bookmarkStart w:id="2" w:name="_Toc64656906"/>
+      <w:r>
+        <w:t>Installation</w:t>
+      </w:r>
+      <w:bookmarkEnd w:id="2"/>
+    </w:p>
+    <w:p/>
+    <w:p>
+      <w:r>
+        <w:t xml:space="preserve">Just extract the .ZIP file to a directory and launch the </w:t>
+      </w:r>
+      <w:r>
+        <w:t xml:space="preserve">executable </w:t>
+      </w:r>
+      <w:r>
+        <w:t>It stores all data under this directory including namebases and configuration files.</w:t>
+      </w:r>
+    </w:p>
+    <w:p/>
+    <w:p>
+      <w:pPr>
+        <w:pStyle w:val="Heading1"/>
+      </w:pPr>
+      <w:bookmarkStart w:id="3" w:name="_Toc64656907"/>
+      <w:r>
+        <w:t>Generating Names</w:t>
+      </w:r>
+      <w:bookmarkEnd w:id="3"/>
+    </w:p>
+    <w:p/>
+    <w:p>
+      <w:pPr>
+        <w:ind w:left="720"/>
+      </w:pPr>
+      <w:r>
+        <w:t xml:space="preserve">         </w:t>
+      </w:r>
+    </w:p>
+    <w:p/>
+    <w:p>
+      <w:proofErr w:type="spellStart"/>
+      <w:r>
+        <w:t>Dsaf</w:t>
+      </w:r>
+      <w:proofErr w:type="spellEnd"/>
+    </w:p>
+    <w:p/>
+    <w:p>
+      <w:pPr>
+        <w:pStyle w:val="Heading1"/>
+      </w:pPr>
+      <w:bookmarkStart w:id="4" w:name="_Toc64656908"/>
+      <w:r>
+        <w:t>Cultures</w:t>
+      </w:r>
+      <w:bookmarkEnd w:id="4"/>
+    </w:p>
+    <w:p>
+      <w:proofErr w:type="spellStart"/>
+      <w:r>
+        <w:t>Dsfadsf</w:t>
+      </w:r>
+      <w:proofErr w:type="spellEnd"/>
+    </w:p>
+    <w:p/>
+    <w:p>
+      <w:pPr>
+        <w:pStyle w:val="Heading1"/>
+      </w:pPr>
+      <w:bookmarkStart w:id="5" w:name="_Toc64656909"/>
+      <w:r>
+        <w:t>Saving Names to a Text File</w:t>
+      </w:r>
+      <w:bookmarkEnd w:id="5"/>
+    </w:p>
+    <w:p>
+      <w:proofErr w:type="spellStart"/>
+      <w:r>
+        <w:t>A</w:t>
+      </w:r>
+      <w:r>
+        <w:t>sdf</w:t>
+      </w:r>
+      <w:proofErr w:type="spellEnd"/>
+    </w:p>
+    <w:p/>
+    <w:p>
+      <w:pPr>
+        <w:pStyle w:val="Heading1"/>
+      </w:pPr>
+      <w:bookmarkStart w:id="6" w:name="_Toc64656910"/>
+      <w:r>
+        <w:lastRenderedPageBreak/>
+        <w:t xml:space="preserve">Adding New </w:t>
+      </w:r>
+      <w:proofErr w:type="spellStart"/>
+      <w:r>
+        <w:t>Namebase</w:t>
+      </w:r>
+      <w:proofErr w:type="spellEnd"/>
+      <w:r>
+        <w:t xml:space="preserve"> Files</w:t>
+      </w:r>
+      <w:bookmarkEnd w:id="6"/>
+    </w:p>
+    <w:p>
+      <w:proofErr w:type="spellStart"/>
+      <w:r>
+        <w:t>Dsfdsaf</w:t>
+      </w:r>
+      <w:proofErr w:type="spellEnd"/>
+    </w:p>
+    <w:p/>
     <w:sectPr>
-      <w:footerReference w:type="default" r:id="rId8"/>
+      <w:footerReference w:type="default" r:id="rId9"/>
       <w:pgSz w:w="12240" w:h="15840"/>
       <w:pgMar w:top="1440" w:right="1440" w:bottom="1440" w:left="1440" w:header="720" w:footer="720" w:gutter="0"/>
       <w:pgNumType w:start="0"/>
@@ -456,6 +1043,7 @@
     <w:lsdException w:name="HTML Sample" w:semiHidden="1" w:unhideWhenUsed="1"/>
     <w:lsdException w:name="HTML Typewriter" w:semiHidden="1" w:unhideWhenUsed="1"/>
     <w:lsdException w:name="HTML Variable" w:semiHidden="1" w:unhideWhenUsed="1"/>
+    <w:lsdException w:name="Normal Table" w:semiHidden="1" w:unhideWhenUsed="1"/>
     <w:lsdException w:name="annotation subject" w:semiHidden="1" w:unhideWhenUsed="1"/>
     <w:lsdException w:name="No List" w:semiHidden="1" w:unhideWhenUsed="1"/>
     <w:lsdException w:name="Outline List 1" w:semiHidden="1" w:unhideWhenUsed="1"/>
@@ -502,8 +1090,10 @@
     <w:lsdException w:name="Table Subtle 2" w:semiHidden="1" w:unhideWhenUsed="1"/>
     <w:lsdException w:name="Table Web 1" w:semiHidden="1" w:unhideWhenUsed="1"/>
     <w:lsdException w:name="Table Web 2" w:semiHidden="1" w:unhideWhenUsed="1"/>
+    <w:lsdException w:name="Table Web 3" w:semiHidden="1" w:unhideWhenUsed="1"/>
     <w:lsdException w:name="Balloon Text" w:semiHidden="1" w:unhideWhenUsed="1"/>
     <w:lsdException w:name="Table Grid" w:uiPriority="39"/>
+    <w:lsdException w:name="Table Theme" w:semiHidden="1" w:unhideWhenUsed="1"/>
     <w:lsdException w:name="Placeholder Text" w:semiHidden="1"/>
     <w:lsdException w:name="No Spacing" w:uiPriority="1" w:qFormat="1"/>
     <w:lsdException w:name="Light Shading" w:uiPriority="60"/>

</xml_diff>